<commit_message>
working on script for screencast
</commit_message>
<xml_diff>
--- a/Files/Script for Screencast.docx
+++ b/Files/Script for Screencast.docx
@@ -3,6 +3,45 @@
 <w:document xmlns:wpc="http://schemas.microsoft.com/office/word/2010/wordprocessingCanvas" xmlns:cx="http://schemas.microsoft.com/office/drawing/2014/chartex" xmlns:cx1="http://schemas.microsoft.com/office/drawing/2015/9/8/chartex" xmlns:cx2="http://schemas.microsoft.com/office/drawing/2015/10/21/chartex" xmlns:cx3="http://schemas.microsoft.com/office/drawing/2016/5/9/chartex" xmlns:cx4="http://schemas.microsoft.com/office/drawing/2016/5/10/chartex" xmlns:cx5="http://schemas.microsoft.com/office/drawing/2016/5/11/chartex" xmlns:cx6="http://schemas.microsoft.com/office/drawing/2016/5/12/chartex" xmlns:cx7="http://schemas.microsoft.com/office/drawing/2016/5/13/chartex" xmlns:cx8="http://schemas.microsoft.com/office/drawing/2016/5/14/chartex" xmlns:mc="http://schemas.openxmlformats.org/markup-compatibility/2006" xmlns:aink="http://schemas.microsoft.com/office/drawing/2016/ink" xmlns:am3d="http://schemas.microsoft.com/office/drawing/2017/model3d" xmlns:o="urn:schemas-microsoft-com:office:office" xmlns:r="http://schemas.openxmlformats.org/officeDocument/2006/relationships" xmlns:m="http://schemas.openxmlformats.org/officeDocument/2006/math" xmlns:v="urn:schemas-microsoft-com:vml" xmlns:wp14="http://schemas.microsoft.com/office/word/2010/wordprocessingDrawing" xmlns:wp="http://schemas.openxmlformats.org/drawingml/2006/wordprocessingDrawing" xmlns:w10="urn:schemas-microsoft-com:office:word" xmlns:w="http://schemas.openxmlformats.org/wordprocessingml/2006/main" xmlns:w14="http://schemas.microsoft.com/office/word/2010/wordml" xmlns:w15="http://schemas.microsoft.com/office/word/2012/wordml" xmlns:w16cid="http://schemas.microsoft.com/office/word/2016/wordml/cid" xmlns:w16se="http://schemas.microsoft.com/office/word/2015/wordml/symex" xmlns:wpg="http://schemas.microsoft.com/office/word/2010/wordprocessingGroup" xmlns:wpi="http://schemas.microsoft.com/office/word/2010/wordprocessingInk" xmlns:wne="http://schemas.microsoft.com/office/word/2006/wordml" xmlns:wps="http://schemas.microsoft.com/office/word/2010/wordprocessingShape" mc:Ignorable="w14 w15 w16se w16cid wp14">
   <w:body>
     <w:p>
+      <w:r>
+        <w:t>Our app is designed to help people before they begin their journeys somewhere to see if any are any disturbances on the road, such as a dangerous pothole or a major accident that they may need to avoid. This will help people decrease their journey time and avoid any incidents on the road.</w:t>
+      </w:r>
+    </w:p>
+    <w:p/>
+    <w:p>
+      <w:r>
+        <w:t xml:space="preserve">When the app is loaded, the user is brought to this home page. It displays a map with the centre as the </w:t>
+      </w:r>
+      <w:proofErr w:type="gramStart"/>
+      <w:r>
+        <w:t>users</w:t>
+      </w:r>
+      <w:proofErr w:type="gramEnd"/>
+      <w:r>
+        <w:t xml:space="preserve"> current location. The user can look around the map to see if there are any potholes, the orange or green markers, or accidents, the yellow markers, nearby. Green would mean that the pothole has been fixed, and orange means that it is not fixed. They can also click on a marker which will display a note that shows details of the pothole. </w:t>
+      </w:r>
+    </w:p>
+    <w:p/>
+    <w:p>
+      <w:r>
+        <w:t xml:space="preserve">The user can also add a marker to the map if they have </w:t>
+      </w:r>
+      <w:proofErr w:type="gramStart"/>
+      <w:r>
+        <w:t>came</w:t>
+      </w:r>
+      <w:proofErr w:type="gramEnd"/>
+      <w:r>
+        <w:t xml:space="preserve"> across an accident or a pothole that they feel they should add. This way other users can see these incidents </w:t>
+      </w:r>
+      <w:proofErr w:type="spellStart"/>
+      <w:r>
+        <w:t>aswell</w:t>
+      </w:r>
+      <w:proofErr w:type="spellEnd"/>
+      <w:r>
+        <w:t>. This is done by selecting on either the orange P or the yellow A in the lop left hand corner. Once they select one, a marker is dropped on the users current location which they can then drag to the designated part of the map they need to.</w:t>
+      </w:r>
       <w:bookmarkStart w:id="0" w:name="_GoBack"/>
       <w:bookmarkEnd w:id="0"/>
     </w:p>
@@ -139,6 +178,7 @@
     <w:lsdException w:name="HTML Sample" w:semiHidden="1" w:unhideWhenUsed="1"/>
     <w:lsdException w:name="HTML Typewriter" w:semiHidden="1" w:unhideWhenUsed="1"/>
     <w:lsdException w:name="HTML Variable" w:semiHidden="1" w:unhideWhenUsed="1"/>
+    <w:lsdException w:name="Normal Table" w:semiHidden="1" w:unhideWhenUsed="1"/>
     <w:lsdException w:name="annotation subject" w:semiHidden="1" w:unhideWhenUsed="1"/>
     <w:lsdException w:name="No List" w:semiHidden="1" w:unhideWhenUsed="1"/>
     <w:lsdException w:name="Outline List 1" w:semiHidden="1" w:unhideWhenUsed="1"/>
@@ -185,8 +225,10 @@
     <w:lsdException w:name="Table Subtle 2" w:semiHidden="1" w:unhideWhenUsed="1"/>
     <w:lsdException w:name="Table Web 1" w:semiHidden="1" w:unhideWhenUsed="1"/>
     <w:lsdException w:name="Table Web 2" w:semiHidden="1" w:unhideWhenUsed="1"/>
+    <w:lsdException w:name="Table Web 3" w:semiHidden="1" w:unhideWhenUsed="1"/>
     <w:lsdException w:name="Balloon Text" w:semiHidden="1" w:unhideWhenUsed="1"/>
     <w:lsdException w:name="Table Grid" w:uiPriority="39"/>
+    <w:lsdException w:name="Table Theme" w:semiHidden="1" w:unhideWhenUsed="1"/>
     <w:lsdException w:name="Placeholder Text" w:semiHidden="1"/>
     <w:lsdException w:name="No Spacing" w:uiPriority="1" w:qFormat="1"/>
     <w:lsdException w:name="Light Shading" w:uiPriority="60"/>

</xml_diff>

<commit_message>
edited the script doc
</commit_message>
<xml_diff>
--- a/Files/Script for Screencast.docx
+++ b/Files/Script for Screencast.docx
@@ -9,6 +9,21 @@
     </w:p>
     <w:p/>
     <w:p>
+      <w:pPr>
+        <w:rPr>
+          <w:b/>
+          <w:sz w:val="28"/>
+        </w:rPr>
+      </w:pPr>
+      <w:r>
+        <w:rPr>
+          <w:b/>
+          <w:sz w:val="28"/>
+        </w:rPr>
+        <w:t>STAY ON HOME PAGE – MOVE THE MAP AROUND TO VIEW MARKERS</w:t>
+      </w:r>
+    </w:p>
+    <w:p>
       <w:r>
         <w:t xml:space="preserve">When the app is loaded, the user is brought to this home page. It displays a map with the centre as the </w:t>
       </w:r>
@@ -23,55 +38,291 @@
     </w:p>
     <w:p/>
     <w:p>
-      <w:r>
-        <w:t xml:space="preserve">The user can also add a marker to the map if they have </w:t>
+      <w:pPr>
+        <w:rPr>
+          <w:b/>
+          <w:sz w:val="28"/>
+        </w:rPr>
+      </w:pPr>
+      <w:r>
+        <w:rPr>
+          <w:b/>
+          <w:sz w:val="28"/>
+        </w:rPr>
+        <w:t xml:space="preserve">CLICK ON AN ACCIDENT MARKER AND DRAG IT SOMEWHERE </w:t>
+      </w:r>
+    </w:p>
+    <w:p>
+      <w:pPr>
+        <w:rPr>
+          <w:b/>
+          <w:sz w:val="28"/>
+        </w:rPr>
+      </w:pPr>
+      <w:r>
+        <w:rPr>
+          <w:b/>
+          <w:sz w:val="28"/>
+        </w:rPr>
+        <w:t>CLICK ON A POTHOLE MARKER AND DRAG IS SOMEWHERE</w:t>
+      </w:r>
+    </w:p>
+    <w:p>
+      <w:r>
+        <w:t>The user can also add a marker to the map if they have c</w:t>
+      </w:r>
+      <w:r>
+        <w:t>o</w:t>
+      </w:r>
+      <w:r>
+        <w:t xml:space="preserve">me across an accident or a pothole that they feel they should add. This way other users can see these incidents </w:t>
+      </w:r>
+      <w:proofErr w:type="spellStart"/>
+      <w:r>
+        <w:t>aswell</w:t>
+      </w:r>
+      <w:proofErr w:type="spellEnd"/>
+      <w:r>
+        <w:t xml:space="preserve">. This is done by selecting on either the orange P or the yellow A in the lop left hand corner. Once they select one, a marker is dropped on the </w:t>
       </w:r>
       <w:proofErr w:type="gramStart"/>
       <w:r>
-        <w:t>came</w:t>
+        <w:t>users</w:t>
       </w:r>
       <w:proofErr w:type="gramEnd"/>
       <w:r>
-        <w:t xml:space="preserve"> across an accident or a pothole that they feel they should add. This way other users can see these incidents </w:t>
-      </w:r>
-      <w:proofErr w:type="spellStart"/>
-      <w:r>
-        <w:t>aswell</w:t>
-      </w:r>
-      <w:proofErr w:type="spellEnd"/>
-      <w:r>
-        <w:t xml:space="preserve">. This is done by selecting on either the orange P or the yellow A in the lop left hand corner. Once they select one, a marker is dropped on the </w:t>
-      </w:r>
-      <w:proofErr w:type="gramStart"/>
-      <w:r>
-        <w:t>users</w:t>
-      </w:r>
-      <w:proofErr w:type="gramEnd"/>
-      <w:r>
         <w:t xml:space="preserve"> current location which they can then drag to the designated part of the map they need to.</w:t>
       </w:r>
     </w:p>
+    <w:p>
+      <w:r>
+        <w:t xml:space="preserve">Users can see other potholes from other users because they are all stored in a database on the cloud. This is accessed through a php using MySQL to search through the appropriate table to find the correct information the app is looking for. For example, when the user opens the app, the service in the app goes off to the php file which uses MySQL to get all pothole co ordinates from the database, which are then displayed on the map. The same goes for </w:t>
+      </w:r>
+      <w:r>
+        <w:t>accidents</w:t>
+      </w:r>
+      <w:r>
+        <w:t xml:space="preserve"> but they are filtered so that the user only sees accident markers from the past </w:t>
+      </w:r>
+      <w:r>
+        <w:t>hours</w:t>
+      </w:r>
+      <w:r>
+        <w:t>.</w:t>
+      </w:r>
+    </w:p>
     <w:p/>
     <w:p>
-      <w:r>
-        <w:t>Users can see other potholes from other users because they are all stored in a database on the cloud. This is accessed through a php using MySQL to search through the appropriate table to find the correct information the app is looking for. For example, when the user opens the app, the service in the app goes off to the php file which uses MySQL to get all pothole co ordinates from the database, which are then displayed on the map. The same goes for potholes but they are filtered so that the user only sees accident markers from the past week.</w:t>
-      </w:r>
-    </w:p>
-    <w:p>
-      <w:r>
-        <w:t>There is also a checkbox here in the top right of the map that the user can check or uncheck which will clear the map of all markers and only display pothole markers that were added in the last two weeks. This is just a filter that allows someone like admin to see where the most potholes are on the road and then they could try to fix this area.</w:t>
+      <w:pPr>
+        <w:rPr>
+          <w:b/>
+          <w:sz w:val="28"/>
+        </w:rPr>
+      </w:pPr>
+      <w:r>
+        <w:rPr>
+          <w:b/>
+          <w:sz w:val="28"/>
+        </w:rPr>
+        <w:t>CLICK ON THE CHECK BOX</w:t>
+      </w:r>
+    </w:p>
+    <w:p>
+      <w:r>
+        <w:t xml:space="preserve">There is also a checkbox here in the top right of the map that the user can check or uncheck </w:t>
+      </w:r>
+      <w:r>
+        <w:t>to see accident markers</w:t>
+      </w:r>
+      <w:r>
+        <w:t xml:space="preserve"> that were added in the last two weeks. This is just a filter that allows someone like admin to see where the most </w:t>
+      </w:r>
+      <w:r>
+        <w:t>accidents have occurred to find black spots on the road. When it is unchecked, it reloads the map back to the original way it was</w:t>
+      </w:r>
+    </w:p>
+    <w:p>
+      <w:pPr>
+        <w:rPr>
+          <w:b/>
+          <w:sz w:val="28"/>
+        </w:rPr>
+      </w:pPr>
+      <w:r>
+        <w:rPr>
+          <w:b/>
+          <w:sz w:val="28"/>
+        </w:rPr>
+        <w:t>UNCLICK THE CHECKBOX</w:t>
+      </w:r>
+    </w:p>
+    <w:p>
+      <w:r>
+        <w:t xml:space="preserve">Potholes can be edited, but this can only be done if you are an administrator of the app, as you need a username and password </w:t>
+      </w:r>
+      <w:r>
+        <w:t>to login to change them.</w:t>
       </w:r>
     </w:p>
     <w:p/>
-    <w:p>
-      <w:r>
-        <w:t xml:space="preserve">Potholes can be edited, but this can only be done if you are an administrator of the app, as you need a username and password </w:t>
-      </w:r>
-      <w:r>
-        <w:t>to login to change them. The username and password are stored in the database on the cloud. The user can navigate to the login page where they are prompted to enter the username and password. If incorrect, an error message will be displayed. If correct, they will be brought back to the home page. It will look the same. However, when the user now clicks on a pothole, they will be able to edit what the note says and tick whether or not it has been fixed.</w:t>
+    <w:p/>
+    <w:p/>
+    <w:p/>
+    <w:p>
+      <w:pPr>
+        <w:rPr>
+          <w:b/>
+          <w:sz w:val="28"/>
+        </w:rPr>
+      </w:pPr>
+      <w:r>
+        <w:rPr>
+          <w:b/>
+          <w:sz w:val="28"/>
+        </w:rPr>
+        <w:lastRenderedPageBreak/>
+        <w:t>ENTER IN CAVAN, IRELAND INTO THE SEARCH BAR AND CLICK GO</w:t>
+      </w:r>
+    </w:p>
+    <w:p>
+      <w:r>
+        <w:t>There is also a search bar up the top that allows the user to enter in an address. This way they can check for pothole and accident markers in another area of the map. For example, if I enter Cavan, Ireland and then click the GO button, it brings me over to Cavan</w:t>
+      </w:r>
+    </w:p>
+    <w:p>
+      <w:pPr>
+        <w:rPr>
+          <w:b/>
+          <w:sz w:val="28"/>
+        </w:rPr>
+      </w:pPr>
+      <w:r>
+        <w:rPr>
+          <w:b/>
+          <w:sz w:val="28"/>
+        </w:rPr>
+        <w:t>NAVIGATE TO THE ADMIN PAGE</w:t>
+      </w:r>
+    </w:p>
+    <w:p>
+      <w:r>
+        <w:t xml:space="preserve"> The username and password are stored in the database on the cloud. The user can navigate to the login page where they are prompted to enter the username and password. </w:t>
+      </w:r>
+    </w:p>
+    <w:p>
+      <w:pPr>
+        <w:rPr>
+          <w:b/>
+          <w:sz w:val="28"/>
+        </w:rPr>
+      </w:pPr>
+      <w:r>
+        <w:rPr>
+          <w:b/>
+          <w:sz w:val="28"/>
+        </w:rPr>
+        <w:t>ENTER IN AN INCORRECT USERNAME AND PASSWORD</w:t>
+      </w:r>
+    </w:p>
+    <w:p>
+      <w:r>
+        <w:t>If incorrect, an error message will be displayed.</w:t>
+      </w:r>
+    </w:p>
+    <w:p/>
+    <w:p>
+      <w:pPr>
+        <w:rPr>
+          <w:b/>
+          <w:sz w:val="28"/>
+        </w:rPr>
+      </w:pPr>
+      <w:r>
+        <w:rPr>
+          <w:b/>
+          <w:sz w:val="28"/>
+        </w:rPr>
+        <w:t>ENTER IN CORRECT USERNAME AND PASSWORD AND THEN CLICK LOGIN</w:t>
+      </w:r>
+    </w:p>
+    <w:p>
+      <w:r>
+        <w:t xml:space="preserve"> If correct, they will be brought back to the home page. </w:t>
+      </w:r>
+    </w:p>
+    <w:p/>
+    <w:p>
+      <w:pPr>
+        <w:rPr>
+          <w:b/>
+          <w:sz w:val="28"/>
+        </w:rPr>
+      </w:pPr>
+      <w:r>
+        <w:rPr>
+          <w:b/>
+          <w:sz w:val="28"/>
+        </w:rPr>
+        <w:t xml:space="preserve">CLICK ON A POTHOLE MARKER, </w:t>
+      </w:r>
+      <w:r>
+        <w:rPr>
+          <w:b/>
+          <w:sz w:val="28"/>
+        </w:rPr>
+        <w:t xml:space="preserve">TICK THE CHECKBOX AND WRITE A NOTE, </w:t>
+      </w:r>
+    </w:p>
+    <w:p>
+      <w:pPr>
+        <w:rPr>
+          <w:b/>
+          <w:sz w:val="28"/>
+        </w:rPr>
+      </w:pPr>
+      <w:r>
+        <w:rPr>
+          <w:b/>
+          <w:sz w:val="28"/>
+        </w:rPr>
+        <w:t>WAIT FOR MAP TO RELOAD AND THEN CLICK ON THE POTHOLE AGAIN TO SEE THE CHANGES</w:t>
       </w:r>
       <w:bookmarkStart w:id="0" w:name="_GoBack"/>
       <w:bookmarkEnd w:id="0"/>
+    </w:p>
+    <w:p>
+      <w:r>
+        <w:t xml:space="preserve">It will look the same. However, when the user now clicks on a pothole, they will be able to edit what the note says and tick </w:t>
+      </w:r>
+      <w:proofErr w:type="gramStart"/>
+      <w:r>
+        <w:t>whether or not</w:t>
+      </w:r>
+      <w:proofErr w:type="gramEnd"/>
+      <w:r>
+        <w:t xml:space="preserve"> it has been fixed.</w:t>
+      </w:r>
+    </w:p>
+    <w:p/>
+    <w:p>
+      <w:pPr>
+        <w:rPr>
+          <w:b/>
+          <w:sz w:val="28"/>
+        </w:rPr>
+      </w:pPr>
+      <w:r>
+        <w:rPr>
+          <w:b/>
+          <w:sz w:val="28"/>
+        </w:rPr>
+        <w:t>NAVIGATE TO ABOUT PAGE</w:t>
+      </w:r>
+    </w:p>
+    <w:p>
+      <w:r>
+        <w:t>If the app has just been downloaded and the user is unsure on the instructions on how the app works, there is an about page that explains how the app works.</w:t>
+      </w:r>
     </w:p>
     <w:sectPr>
       <w:pgSz w:w="11906" w:h="16838"/>

</xml_diff>